<commit_message>
Writing Article, SEO, and Write up
</commit_message>
<xml_diff>
--- a/Articles/2024/6-SASS-Or-SCSS/12-Portfolio-Website/12-Creating-A-Project-Page-Overlay/12 Creating a Project Page Overlay.docx
+++ b/Articles/2024/6-SASS-Or-SCSS/12-Portfolio-Website/12-Creating-A-Project-Page-Overlay/12 Creating a Project Page Overlay.docx
@@ -13,15 +13,10 @@
         <w:t>a Project Page Overlay</w:t>
       </w:r>
     </w:p>
+    <w:p/>
     <w:sdt>
       <w:sdtPr>
-        <w:rPr>
-          <w:rFonts w:asciiTheme="minorHAnsi" w:eastAsiaTheme="minorHAnsi" w:hAnsiTheme="minorHAnsi" w:cstheme="minorBidi"/>
-          <w:color w:val="auto"/>
-          <w:sz w:val="22"/>
-          <w:szCs w:val="22"/>
-        </w:rPr>
-        <w:id w:val="2004154175"/>
+        <w:id w:val="856466445"/>
         <w:docPartObj>
           <w:docPartGallery w:val="Table of Contents"/>
           <w:docPartUnique/>
@@ -29,9 +24,13 @@
       </w:sdtPr>
       <w:sdtEndPr>
         <w:rPr>
+          <w:rFonts w:asciiTheme="minorHAnsi" w:eastAsiaTheme="minorHAnsi" w:hAnsiTheme="minorHAnsi" w:cstheme="minorBidi"/>
           <w:b/>
           <w:bCs/>
           <w:noProof/>
+          <w:color w:val="auto"/>
+          <w:sz w:val="22"/>
+          <w:szCs w:val="22"/>
         </w:rPr>
       </w:sdtEndPr>
       <w:sdtContent>
@@ -50,6 +49,7 @@
               <w:tab w:val="right" w:leader="dot" w:pos="9350"/>
             </w:tabs>
             <w:rPr>
+              <w:rFonts w:eastAsiaTheme="minorEastAsia"/>
               <w:noProof/>
             </w:rPr>
           </w:pPr>
@@ -62,7 +62,7 @@
           <w:r>
             <w:fldChar w:fldCharType="separate"/>
           </w:r>
-          <w:hyperlink w:anchor="_Toc166068894" w:history="1">
+          <w:hyperlink w:anchor="_Toc167863914" w:history="1">
             <w:r>
               <w:rPr>
                 <w:rStyle w:val="Hyperlink"/>
@@ -89,7 +89,7 @@
                 <w:noProof/>
                 <w:webHidden/>
               </w:rPr>
-              <w:instrText xml:space="preserve"> PAGEREF _Toc166068894 \h </w:instrText>
+              <w:instrText xml:space="preserve"> PAGEREF _Toc167863914 \h </w:instrText>
             </w:r>
             <w:r>
               <w:rPr>
@@ -127,10 +127,11 @@
               <w:tab w:val="right" w:leader="dot" w:pos="9350"/>
             </w:tabs>
             <w:rPr>
+              <w:rFonts w:eastAsiaTheme="minorEastAsia"/>
               <w:noProof/>
             </w:rPr>
           </w:pPr>
-          <w:hyperlink w:anchor="_Toc166068895" w:history="1">
+          <w:hyperlink w:anchor="_Toc167863915" w:history="1">
             <w:r>
               <w:rPr>
                 <w:rStyle w:val="Hyperlink"/>
@@ -157,7 +158,7 @@
                 <w:noProof/>
                 <w:webHidden/>
               </w:rPr>
-              <w:instrText xml:space="preserve"> PAGEREF _Toc166068895 \h </w:instrText>
+              <w:instrText xml:space="preserve"> PAGEREF _Toc167863915 \h </w:instrText>
             </w:r>
             <w:r>
               <w:rPr>
@@ -195,10 +196,11 @@
               <w:tab w:val="right" w:leader="dot" w:pos="9350"/>
             </w:tabs>
             <w:rPr>
+              <w:rFonts w:eastAsiaTheme="minorEastAsia"/>
               <w:noProof/>
             </w:rPr>
           </w:pPr>
-          <w:hyperlink w:anchor="_Toc166068896" w:history="1">
+          <w:hyperlink w:anchor="_Toc167863916" w:history="1">
             <w:r>
               <w:rPr>
                 <w:rStyle w:val="Hyperlink"/>
@@ -225,7 +227,7 @@
                 <w:noProof/>
                 <w:webHidden/>
               </w:rPr>
-              <w:instrText xml:space="preserve"> PAGEREF _Toc166068896 \h </w:instrText>
+              <w:instrText xml:space="preserve"> PAGEREF _Toc167863916 \h </w:instrText>
             </w:r>
             <w:r>
               <w:rPr>
@@ -263,10 +265,11 @@
               <w:tab w:val="right" w:leader="dot" w:pos="9350"/>
             </w:tabs>
             <w:rPr>
+              <w:rFonts w:eastAsiaTheme="minorEastAsia"/>
               <w:noProof/>
             </w:rPr>
           </w:pPr>
-          <w:hyperlink w:anchor="_Toc166068897" w:history="1">
+          <w:hyperlink w:anchor="_Toc167863917" w:history="1">
             <w:r>
               <w:rPr>
                 <w:rStyle w:val="Hyperlink"/>
@@ -293,7 +296,7 @@
                 <w:noProof/>
                 <w:webHidden/>
               </w:rPr>
-              <w:instrText xml:space="preserve"> PAGEREF _Toc166068897 \h </w:instrText>
+              <w:instrText xml:space="preserve"> PAGEREF _Toc167863917 \h </w:instrText>
             </w:r>
             <w:r>
               <w:rPr>
@@ -331,10 +334,11 @@
               <w:tab w:val="right" w:leader="dot" w:pos="9350"/>
             </w:tabs>
             <w:rPr>
+              <w:rFonts w:eastAsiaTheme="minorEastAsia"/>
               <w:noProof/>
             </w:rPr>
           </w:pPr>
-          <w:hyperlink w:anchor="_Toc166068898" w:history="1">
+          <w:hyperlink w:anchor="_Toc167863918" w:history="1">
             <w:r>
               <w:rPr>
                 <w:rStyle w:val="Hyperlink"/>
@@ -361,7 +365,7 @@
                 <w:noProof/>
                 <w:webHidden/>
               </w:rPr>
-              <w:instrText xml:space="preserve"> PAGEREF _Toc166068898 \h </w:instrText>
+              <w:instrText xml:space="preserve"> PAGEREF _Toc167863918 \h </w:instrText>
             </w:r>
             <w:r>
               <w:rPr>
@@ -399,16 +403,17 @@
               <w:tab w:val="right" w:leader="dot" w:pos="9350"/>
             </w:tabs>
             <w:rPr>
+              <w:rFonts w:eastAsiaTheme="minorEastAsia"/>
               <w:noProof/>
             </w:rPr>
           </w:pPr>
-          <w:hyperlink w:anchor="_Toc166068899" w:history="1">
+          <w:hyperlink w:anchor="_Toc167863919" w:history="1">
             <w:r>
               <w:rPr>
                 <w:rStyle w:val="Hyperlink"/>
                 <w:noProof/>
               </w:rPr>
-              <w:t>Getting the button to display when hovering over the Project item</w:t>
+              <w:t>Testing the Project</w:t>
             </w:r>
             <w:r>
               <w:rPr>
@@ -429,7 +434,7 @@
                 <w:noProof/>
                 <w:webHidden/>
               </w:rPr>
-              <w:instrText xml:space="preserve"> PAGEREF _Toc166068899 \h </w:instrText>
+              <w:instrText xml:space="preserve"> PAGEREF _Toc167863919 \h </w:instrText>
             </w:r>
             <w:r>
               <w:rPr>
@@ -449,7 +454,7 @@
                 <w:noProof/>
                 <w:webHidden/>
               </w:rPr>
-              <w:t>8</w:t>
+              <w:t>7</w:t>
             </w:r>
             <w:r>
               <w:rPr>
@@ -472,10 +477,10 @@
         </w:p>
       </w:sdtContent>
     </w:sdt>
+    <w:p/>
     <w:p>
       <w:bookmarkStart w:id="0" w:name="_Toc165481807"/>
       <w:bookmarkStart w:id="1" w:name="_Toc165544276"/>
-      <w:bookmarkStart w:id="2" w:name="_Toc166068894"/>
       <w:r>
         <w:rPr>
           <w:noProof/>
@@ -534,12 +539,15 @@
       <w:pPr>
         <w:pStyle w:val="Heading1"/>
       </w:pPr>
+      <w:bookmarkStart w:id="2" w:name="_Toc167863884"/>
+      <w:bookmarkStart w:id="3" w:name="_Toc167863914"/>
       <w:r>
         <w:t>Turn on Sass</w:t>
       </w:r>
       <w:bookmarkEnd w:id="0"/>
       <w:bookmarkEnd w:id="1"/>
       <w:bookmarkEnd w:id="2"/>
+      <w:bookmarkEnd w:id="3"/>
     </w:p>
     <w:p>
       <w:pPr>
@@ -609,11 +617,14 @@
       <w:pPr>
         <w:pStyle w:val="Heading1"/>
       </w:pPr>
-      <w:bookmarkStart w:id="3" w:name="_Toc166068895"/>
-      <w:r>
+      <w:bookmarkStart w:id="4" w:name="_Toc167863885"/>
+      <w:bookmarkStart w:id="5" w:name="_Toc167863915"/>
+      <w:r>
+        <w:lastRenderedPageBreak/>
         <w:t>Creating the pseudo element in the &amp;__item rule</w:t>
       </w:r>
-      <w:bookmarkEnd w:id="3"/>
+      <w:bookmarkEnd w:id="4"/>
+      <w:bookmarkEnd w:id="5"/>
     </w:p>
     <w:p>
       <w:r>
@@ -623,9 +634,15 @@
     <w:p/>
     <w:p>
       <w:r>
-        <w:lastRenderedPageBreak/>
-        <w:t>Inside of the projects.scss</w:t>
-      </w:r>
+        <w:t xml:space="preserve">Inside of the </w:t>
+      </w:r>
+      <w:proofErr w:type="spellStart"/>
+      <w:proofErr w:type="gramStart"/>
+      <w:r>
+        <w:t>projects.scss</w:t>
+      </w:r>
+      <w:proofErr w:type="spellEnd"/>
+      <w:proofErr w:type="gramEnd"/>
     </w:p>
     <w:p>
       <w:r>
@@ -671,15 +688,28 @@
     </w:p>
     <w:p>
       <w:r>
-        <w:t>This code will be written inside of the &amp;__item, and right below the closing brace for the img.</w:t>
-      </w:r>
-    </w:p>
-    <w:p>
-      <w:pPr>
-        <w:pStyle w:val="code"/>
-      </w:pPr>
-      <w:r>
-        <w:t>&amp;::after {</w:t>
+        <w:t xml:space="preserve">This code will be written inside of the &amp;__item, and right below the closing brace for the </w:t>
+      </w:r>
+      <w:proofErr w:type="spellStart"/>
+      <w:r>
+        <w:t>img</w:t>
+      </w:r>
+      <w:proofErr w:type="spellEnd"/>
+      <w:r>
+        <w:t>.</w:t>
+      </w:r>
+    </w:p>
+    <w:p>
+      <w:pPr>
+        <w:pStyle w:val="code"/>
+      </w:pPr>
+      <w:proofErr w:type="gramStart"/>
+      <w:r>
+        <w:t>&amp;::</w:t>
+      </w:r>
+      <w:proofErr w:type="gramEnd"/>
+      <w:r>
+        <w:t>after {</w:t>
       </w:r>
     </w:p>
     <w:p>
@@ -700,7 +730,17 @@
         <w:pStyle w:val="code"/>
       </w:pPr>
       <w:r>
-        <w:t xml:space="preserve">          position:absolute;</w:t>
+        <w:t xml:space="preserve">          </w:t>
+      </w:r>
+      <w:proofErr w:type="spellStart"/>
+      <w:proofErr w:type="gramStart"/>
+      <w:r>
+        <w:t>position:absolute</w:t>
+      </w:r>
+      <w:proofErr w:type="spellEnd"/>
+      <w:proofErr w:type="gramEnd"/>
+      <w:r>
+        <w:t>;</w:t>
       </w:r>
     </w:p>
     <w:p>
@@ -740,7 +780,15 @@
         <w:pStyle w:val="code"/>
       </w:pPr>
       <w:r>
-        <w:t xml:space="preserve">          background:$secondary-color;</w:t>
+        <w:t xml:space="preserve">          </w:t>
+      </w:r>
+      <w:proofErr w:type="gramStart"/>
+      <w:r>
+        <w:t>background:$</w:t>
+      </w:r>
+      <w:proofErr w:type="gramEnd"/>
+      <w:r>
+        <w:t>secondary-color;</w:t>
       </w:r>
     </w:p>
     <w:p>
@@ -785,6 +833,7 @@
         <w:rPr>
           <w:noProof/>
         </w:rPr>
+        <w:lastRenderedPageBreak/>
         <w:drawing>
           <wp:inline distT="0" distB="0" distL="0" distR="0" wp14:anchorId="26BF3854" wp14:editId="10E0A332">
             <wp:extent cx="4972744" cy="4086795"/>
@@ -857,11 +906,13 @@
       <w:pPr>
         <w:pStyle w:val="Heading1"/>
       </w:pPr>
-      <w:bookmarkStart w:id="4" w:name="_Toc166068896"/>
+      <w:bookmarkStart w:id="6" w:name="_Toc167863886"/>
+      <w:bookmarkStart w:id="7" w:name="_Toc167863916"/>
       <w:r>
         <w:t>Create the hover event to show the item</w:t>
       </w:r>
-      <w:bookmarkEnd w:id="4"/>
+      <w:bookmarkEnd w:id="6"/>
+      <w:bookmarkEnd w:id="7"/>
     </w:p>
     <w:p>
       <w:r>
@@ -872,16 +923,29 @@
       <w:pPr>
         <w:pStyle w:val="code"/>
       </w:pPr>
-      <w:r>
-        <w:t>&amp;:hover {</w:t>
-      </w:r>
-    </w:p>
-    <w:p>
-      <w:pPr>
-        <w:pStyle w:val="code"/>
-      </w:pPr>
-      <w:r>
-        <w:t xml:space="preserve">          &amp;::after {</w:t>
+      <w:proofErr w:type="gramStart"/>
+      <w:r>
+        <w:t>&amp;:hover</w:t>
+      </w:r>
+      <w:proofErr w:type="gramEnd"/>
+      <w:r>
+        <w:t xml:space="preserve"> {</w:t>
+      </w:r>
+    </w:p>
+    <w:p>
+      <w:pPr>
+        <w:pStyle w:val="code"/>
+      </w:pPr>
+      <w:r>
+        <w:t xml:space="preserve">          </w:t>
+      </w:r>
+      <w:proofErr w:type="gramStart"/>
+      <w:r>
+        <w:t>&amp;::</w:t>
+      </w:r>
+      <w:proofErr w:type="gramEnd"/>
+      <w:r>
+        <w:t>after {</w:t>
       </w:r>
     </w:p>
     <w:p>
@@ -921,6 +985,7 @@
         <w:rPr>
           <w:noProof/>
         </w:rPr>
+        <w:lastRenderedPageBreak/>
         <w:drawing>
           <wp:inline distT="0" distB="0" distL="0" distR="0" wp14:anchorId="6E52CFB8" wp14:editId="79F7AA18">
             <wp:extent cx="5029902" cy="5077534"/>
@@ -1023,11 +1088,13 @@
       <w:pPr>
         <w:pStyle w:val="Heading1"/>
       </w:pPr>
-      <w:bookmarkStart w:id="5" w:name="_Toc166068897"/>
+      <w:bookmarkStart w:id="8" w:name="_Toc167863887"/>
+      <w:bookmarkStart w:id="9" w:name="_Toc167863917"/>
       <w:r>
         <w:t>Styling the buttons</w:t>
       </w:r>
-      <w:bookmarkEnd w:id="5"/>
+      <w:bookmarkEnd w:id="8"/>
+      <w:bookmarkEnd w:id="9"/>
     </w:p>
     <w:p>
       <w:pPr>
@@ -1083,7 +1150,15 @@
     </w:p>
     <w:p>
       <w:r>
-        <w:t>We will be writing this code right above the code for the .social-icons</w:t>
+        <w:t xml:space="preserve">We will be writing this code right above the code for </w:t>
+      </w:r>
+      <w:proofErr w:type="gramStart"/>
+      <w:r>
+        <w:t>the .social</w:t>
+      </w:r>
+      <w:proofErr w:type="gramEnd"/>
+      <w:r>
+        <w:t>-icons</w:t>
       </w:r>
     </w:p>
     <w:p/>
@@ -1094,7 +1169,15 @@
       </w:pPr>
       <w:r>
         <w:lastRenderedPageBreak/>
-        <w:t>&amp;__btns {</w:t>
+        <w:t>&amp;__</w:t>
+      </w:r>
+      <w:proofErr w:type="spellStart"/>
+      <w:r>
+        <w:t>btns</w:t>
+      </w:r>
+      <w:proofErr w:type="spellEnd"/>
+      <w:r>
+        <w:t xml:space="preserve"> {</w:t>
       </w:r>
     </w:p>
     <w:p>
@@ -1281,18 +1364,28 @@
       <w:pPr>
         <w:pStyle w:val="Heading1"/>
       </w:pPr>
-      <w:bookmarkStart w:id="6" w:name="_Toc166068898"/>
+      <w:bookmarkStart w:id="10" w:name="_Toc167863888"/>
+      <w:bookmarkStart w:id="11" w:name="_Toc167863918"/>
       <w:r>
         <w:t>Targeting Individual buttons</w:t>
       </w:r>
-      <w:bookmarkEnd w:id="6"/>
-    </w:p>
-    <w:p>
-      <w:pPr>
-        <w:pStyle w:val="code"/>
-      </w:pPr>
-      <w:r>
-        <w:t>&amp;__btn {</w:t>
+      <w:bookmarkEnd w:id="10"/>
+      <w:bookmarkEnd w:id="11"/>
+    </w:p>
+    <w:p>
+      <w:pPr>
+        <w:pStyle w:val="code"/>
+      </w:pPr>
+      <w:r>
+        <w:t>&amp;__</w:t>
+      </w:r>
+      <w:proofErr w:type="spellStart"/>
+      <w:r>
+        <w:t>btn</w:t>
+      </w:r>
+      <w:proofErr w:type="spellEnd"/>
+      <w:r>
+        <w:t xml:space="preserve"> {</w:t>
       </w:r>
     </w:p>
     <w:p>
@@ -1332,15 +1425,31 @@
         <w:pStyle w:val="code"/>
       </w:pPr>
       <w:r>
-        <w:t xml:space="preserve">      &amp;:hover {</w:t>
-      </w:r>
-    </w:p>
-    <w:p>
-      <w:pPr>
-        <w:pStyle w:val="code"/>
-      </w:pPr>
-      <w:r>
-        <w:t xml:space="preserve">      color:#000;</w:t>
+        <w:t xml:space="preserve">      </w:t>
+      </w:r>
+      <w:proofErr w:type="gramStart"/>
+      <w:r>
+        <w:t>&amp;:hover</w:t>
+      </w:r>
+      <w:proofErr w:type="gramEnd"/>
+      <w:r>
+        <w:t xml:space="preserve"> {</w:t>
+      </w:r>
+    </w:p>
+    <w:p>
+      <w:pPr>
+        <w:pStyle w:val="code"/>
+      </w:pPr>
+      <w:r>
+        <w:t xml:space="preserve">      </w:t>
+      </w:r>
+      <w:proofErr w:type="gramStart"/>
+      <w:r>
+        <w:t>color:#</w:t>
+      </w:r>
+      <w:proofErr w:type="gramEnd"/>
+      <w:r>
+        <w:t>000;</w:t>
       </w:r>
     </w:p>
     <w:p>
@@ -1414,6 +1523,28 @@
       </w:pPr>
     </w:p>
     <w:p>
+      <w:pPr>
+        <w:pStyle w:val="code"/>
+      </w:pPr>
+    </w:p>
+    <w:p>
+      <w:pPr>
+        <w:pStyle w:val="Heading1"/>
+      </w:pPr>
+      <w:bookmarkStart w:id="12" w:name="_Toc167863889"/>
+      <w:bookmarkStart w:id="13" w:name="_Toc167863919"/>
+      <w:r>
+        <w:t>Testing the Project</w:t>
+      </w:r>
+      <w:bookmarkEnd w:id="12"/>
+      <w:bookmarkEnd w:id="13"/>
+    </w:p>
+    <w:p>
+      <w:pPr>
+        <w:pStyle w:val="code"/>
+      </w:pPr>
+    </w:p>
+    <w:p>
       <w:r>
         <w:t xml:space="preserve">This is what this will look like if you hover over both the image and one of the buttons. The button color </w:t>
       </w:r>
@@ -1469,7 +1600,6 @@
         </w:drawing>
       </w:r>
     </w:p>
-    <w:p/>
     <w:p/>
     <w:p/>
     <w:p/>

</xml_diff>